<commit_message>
Deleted task3(the old calculator) and updated GeometryCalculator task.
</commit_message>
<xml_diff>
--- a/Week 6/Homework/02.GeometryCalculator.docx
+++ b/Week 6/Homework/02.GeometryCalculator.docx
@@ -72,6 +72,14 @@
         </w:rPr>
         <w:t>Triangle</w:t>
       </w:r>
+      <w:r>
+        <w:rPr>
+          <w:sz w:val="32"/>
+          <w:szCs w:val="32"/>
+          <w:lang w:val="en-US"/>
+        </w:rPr>
+        <w:t xml:space="preserve"> (make research for the formula)</w:t>
+      </w:r>
     </w:p>
     <w:p>
       <w:pPr>
@@ -94,6 +102,22 @@
         </w:rPr>
         <w:t>Square</w:t>
       </w:r>
+      <w:r>
+        <w:rPr>
+          <w:sz w:val="32"/>
+          <w:szCs w:val="32"/>
+          <w:lang w:val="en-US"/>
+        </w:rPr>
+        <w:t xml:space="preserve"> </w:t>
+      </w:r>
+      <w:r>
+        <w:rPr>
+          <w:sz w:val="32"/>
+          <w:szCs w:val="32"/>
+          <w:lang w:val="en-US"/>
+        </w:rPr>
+        <w:t>(make research for the formula)</w:t>
+      </w:r>
     </w:p>
     <w:p>
       <w:pPr>
@@ -109,10 +133,114 @@
           <w:szCs w:val="32"/>
           <w:lang w:val="en-US"/>
         </w:rPr>
-        <w:t>At the start of the program as input you must enter the type of the figure (triangle or square) and after this to enter the specified data that depends to the type of figure. Use methods to solve this task.</w:t>
-      </w:r>
-      <w:bookmarkStart w:id="0" w:name="_GoBack"/>
-      <w:bookmarkEnd w:id="0"/>
+        <w:t xml:space="preserve">And can transfer degrees in radians (Rad </w:t>
+      </w:r>
+      <w:proofErr w:type="gramStart"/>
+      <w:r>
+        <w:rPr>
+          <w:sz w:val="32"/>
+          <w:szCs w:val="32"/>
+          <w:lang w:val="en-US"/>
+        </w:rPr>
+        <w:t xml:space="preserve">= </w:t>
+      </w:r>
+      <w:proofErr w:type="gramEnd"/>
+      <m:oMath>
+        <m:f>
+          <m:fPr>
+            <m:ctrlPr>
+              <w:rPr>
+                <w:rFonts w:ascii="Cambria Math" w:hAnsi="Cambria Math"/>
+                <w:i/>
+                <w:sz w:val="32"/>
+                <w:szCs w:val="32"/>
+                <w:lang w:val="en-US"/>
+              </w:rPr>
+            </m:ctrlPr>
+          </m:fPr>
+          <m:num>
+            <m:r>
+              <w:rPr>
+                <w:rFonts w:ascii="Cambria Math" w:hAnsi="Cambria Math"/>
+                <w:sz w:val="32"/>
+                <w:szCs w:val="32"/>
+              </w:rPr>
+              <m:t>π</m:t>
+            </m:r>
+          </m:num>
+          <m:den>
+            <m:r>
+              <w:rPr>
+                <w:rFonts w:ascii="Cambria Math" w:hAnsi="Cambria Math"/>
+                <w:sz w:val="32"/>
+                <w:szCs w:val="32"/>
+                <w:lang w:val="en-US"/>
+              </w:rPr>
+              <m:t>180</m:t>
+            </m:r>
+          </m:den>
+        </m:f>
+        <m:r>
+          <w:rPr>
+            <w:rFonts w:ascii="Cambria Math" w:hAnsi="Cambria Math"/>
+            <w:sz w:val="32"/>
+            <w:szCs w:val="32"/>
+            <w:lang w:val="en-US"/>
+          </w:rPr>
+          <m:t>β</m:t>
+        </m:r>
+      </m:oMath>
+      <w:r>
+        <w:rPr>
+          <w:sz w:val="32"/>
+          <w:szCs w:val="32"/>
+          <w:lang w:val="en-US"/>
+        </w:rPr>
+        <w:t>)</w:t>
+      </w:r>
+      <w:r>
+        <w:rPr>
+          <w:sz w:val="32"/>
+          <w:szCs w:val="32"/>
+        </w:rPr>
+        <w:t xml:space="preserve"> </w:t>
+      </w:r>
+      <w:r>
+        <w:rPr>
+          <w:sz w:val="32"/>
+          <w:szCs w:val="32"/>
+          <w:lang w:val="en-US"/>
+        </w:rPr>
+        <w:t xml:space="preserve">where </w:t>
+      </w:r>
+      <m:oMath>
+        <m:r>
+          <w:rPr>
+            <w:rFonts w:ascii="Cambria Math" w:hAnsi="Cambria Math"/>
+            <w:sz w:val="32"/>
+            <w:szCs w:val="32"/>
+            <w:lang w:val="en-US"/>
+          </w:rPr>
+          <m:t>β</m:t>
+        </m:r>
+        <m:r>
+          <w:rPr>
+            <w:rFonts w:ascii="Cambria Math" w:hAnsi="Cambria Math"/>
+            <w:sz w:val="32"/>
+            <w:szCs w:val="32"/>
+            <w:lang w:val="en-US"/>
+          </w:rPr>
+          <m:t xml:space="preserve"> is your degrees</m:t>
+        </m:r>
+      </m:oMath>
+      <w:r>
+        <w:rPr>
+          <w:sz w:val="32"/>
+          <w:szCs w:val="32"/>
+          <w:lang w:val="en-US"/>
+        </w:rPr>
+        <w:t>.</w:t>
+      </w:r>
     </w:p>
     <w:p>
       <w:pPr>
@@ -124,32 +252,47 @@
       </w:pPr>
       <w:r>
         <w:rPr>
+          <w:sz w:val="32"/>
+          <w:szCs w:val="32"/>
+          <w:lang w:val="en-US"/>
+        </w:rPr>
+        <w:t>At the start of the program as input you must enter the type of the figure (triangle or square) and after this to enter the specified data that depends to the type of figure. Use methods to solve this task.</w:t>
+      </w:r>
+    </w:p>
+    <w:p>
+      <w:pPr>
+        <w:rPr>
+          <w:sz w:val="32"/>
+          <w:szCs w:val="32"/>
+          <w:lang w:val="en-US"/>
+        </w:rPr>
+      </w:pPr>
+      <w:r>
+        <w:rPr>
           <w:noProof/>
-          <w:sz w:val="32"/>
-          <w:szCs w:val="32"/>
           <w:lang w:eastAsia="bg-BG"/>
         </w:rPr>
         <w:drawing>
-          <wp:anchor distT="0" distB="0" distL="114300" distR="114300" simplePos="0" relativeHeight="251658240" behindDoc="1" locked="0" layoutInCell="1" allowOverlap="1" wp14:anchorId="112E2304" wp14:editId="32020F18">
+          <wp:anchor distT="0" distB="0" distL="114300" distR="114300" simplePos="0" relativeHeight="251658240" behindDoc="1" locked="0" layoutInCell="1" allowOverlap="1" wp14:anchorId="0AF35DD3" wp14:editId="35633162">
             <wp:simplePos x="0" y="0"/>
             <wp:positionH relativeFrom="column">
-              <wp:posOffset>1188085</wp:posOffset>
+              <wp:posOffset>807085</wp:posOffset>
             </wp:positionH>
             <wp:positionV relativeFrom="paragraph">
-              <wp:posOffset>187960</wp:posOffset>
+              <wp:posOffset>365125</wp:posOffset>
             </wp:positionV>
-            <wp:extent cx="2788920" cy="1333500"/>
-            <wp:effectExtent l="0" t="0" r="0" b="0"/>
+            <wp:extent cx="3322320" cy="1310640"/>
+            <wp:effectExtent l="0" t="0" r="0" b="3810"/>
             <wp:wrapThrough wrapText="bothSides">
               <wp:wrapPolygon edited="0">
                 <wp:start x="0" y="0"/>
-                <wp:lineTo x="0" y="21291"/>
-                <wp:lineTo x="21393" y="21291"/>
-                <wp:lineTo x="21393" y="0"/>
+                <wp:lineTo x="0" y="21349"/>
+                <wp:lineTo x="21427" y="21349"/>
+                <wp:lineTo x="21427" y="0"/>
                 <wp:lineTo x="0" y="0"/>
               </wp:wrapPolygon>
             </wp:wrapThrough>
-            <wp:docPr id="1" name="Картина 1"/>
+            <wp:docPr id="3" name="Картина 3"/>
             <wp:cNvGraphicFramePr>
               <a:graphicFrameLocks xmlns:a="http://schemas.openxmlformats.org/drawingml/2006/main" noChangeAspect="1"/>
             </wp:cNvGraphicFramePr>
@@ -157,80 +300,7 @@
               <a:graphicData uri="http://schemas.openxmlformats.org/drawingml/2006/picture">
                 <pic:pic xmlns:pic="http://schemas.openxmlformats.org/drawingml/2006/picture">
                   <pic:nvPicPr>
-                    <pic:cNvPr id="0" name="1223.PNG"/>
-                    <pic:cNvPicPr/>
-                  </pic:nvPicPr>
-                  <pic:blipFill>
-                    <a:blip r:embed="rId6">
-                      <a:extLst>
-                        <a:ext uri="{28A0092B-C50C-407E-A947-70E740481C1C}">
-                          <a14:useLocalDpi xmlns:a14="http://schemas.microsoft.com/office/drawing/2010/main" val="0"/>
-                        </a:ext>
-                      </a:extLst>
-                    </a:blip>
-                    <a:stretch>
-                      <a:fillRect/>
-                    </a:stretch>
-                  </pic:blipFill>
-                  <pic:spPr>
-                    <a:xfrm>
-                      <a:off x="0" y="0"/>
-                      <a:ext cx="2788920" cy="1333500"/>
-                    </a:xfrm>
-                    <a:prstGeom prst="rect">
-                      <a:avLst/>
-                    </a:prstGeom>
-                  </pic:spPr>
-                </pic:pic>
-              </a:graphicData>
-            </a:graphic>
-            <wp14:sizeRelH relativeFrom="page">
-              <wp14:pctWidth>0</wp14:pctWidth>
-            </wp14:sizeRelH>
-            <wp14:sizeRelV relativeFrom="page">
-              <wp14:pctHeight>0</wp14:pctHeight>
-            </wp14:sizeRelV>
-          </wp:anchor>
-        </w:drawing>
-      </w:r>
-    </w:p>
-    <w:p>
-      <w:r>
-        <w:rPr>
-          <w:noProof/>
-          <w:sz w:val="32"/>
-          <w:szCs w:val="32"/>
-          <w:lang w:eastAsia="bg-BG"/>
-        </w:rPr>
-        <w:drawing>
-          <wp:anchor distT="0" distB="0" distL="114300" distR="114300" simplePos="0" relativeHeight="251659264" behindDoc="1" locked="0" layoutInCell="1" allowOverlap="1" wp14:anchorId="3507FD1E" wp14:editId="0E8636F3">
-            <wp:simplePos x="0" y="0"/>
-            <wp:positionH relativeFrom="column">
-              <wp:posOffset>1188085</wp:posOffset>
-            </wp:positionH>
-            <wp:positionV relativeFrom="paragraph">
-              <wp:posOffset>1551305</wp:posOffset>
-            </wp:positionV>
-            <wp:extent cx="2705100" cy="1127760"/>
-            <wp:effectExtent l="0" t="0" r="0" b="0"/>
-            <wp:wrapThrough wrapText="bothSides">
-              <wp:wrapPolygon edited="0">
-                <wp:start x="0" y="0"/>
-                <wp:lineTo x="0" y="21162"/>
-                <wp:lineTo x="21448" y="21162"/>
-                <wp:lineTo x="21448" y="0"/>
-                <wp:lineTo x="0" y="0"/>
-              </wp:wrapPolygon>
-            </wp:wrapThrough>
-            <wp:docPr id="2" name="Картина 2"/>
-            <wp:cNvGraphicFramePr>
-              <a:graphicFrameLocks xmlns:a="http://schemas.openxmlformats.org/drawingml/2006/main" noChangeAspect="1"/>
-            </wp:cNvGraphicFramePr>
-            <a:graphic xmlns:a="http://schemas.openxmlformats.org/drawingml/2006/main">
-              <a:graphicData uri="http://schemas.openxmlformats.org/drawingml/2006/picture">
-                <pic:pic xmlns:pic="http://schemas.openxmlformats.org/drawingml/2006/picture">
-                  <pic:nvPicPr>
-                    <pic:cNvPr id="0" name="3211.PNG"/>
+                    <pic:cNvPr id="0" name="triangle.PNG"/>
                     <pic:cNvPicPr/>
                   </pic:nvPicPr>
                   <pic:blipFill>
@@ -248,7 +318,149 @@
                   <pic:spPr>
                     <a:xfrm>
                       <a:off x="0" y="0"/>
-                      <a:ext cx="2705100" cy="1127760"/>
+                      <a:ext cx="3322320" cy="1310640"/>
+                    </a:xfrm>
+                    <a:prstGeom prst="rect">
+                      <a:avLst/>
+                    </a:prstGeom>
+                  </pic:spPr>
+                </pic:pic>
+              </a:graphicData>
+            </a:graphic>
+            <wp14:sizeRelH relativeFrom="page">
+              <wp14:pctWidth>0</wp14:pctWidth>
+            </wp14:sizeRelH>
+            <wp14:sizeRelV relativeFrom="page">
+              <wp14:pctHeight>0</wp14:pctHeight>
+            </wp14:sizeRelV>
+          </wp:anchor>
+        </w:drawing>
+      </w:r>
+    </w:p>
+    <w:p>
+      <w:bookmarkStart w:id="0" w:name="_GoBack"/>
+      <w:r>
+        <w:rPr>
+          <w:noProof/>
+          <w:lang w:eastAsia="bg-BG"/>
+        </w:rPr>
+        <w:drawing>
+          <wp:anchor distT="0" distB="0" distL="114300" distR="114300" simplePos="0" relativeHeight="251659264" behindDoc="1" locked="0" layoutInCell="1" allowOverlap="1" wp14:anchorId="2BBB435A" wp14:editId="4A1399C1">
+            <wp:simplePos x="0" y="0"/>
+            <wp:positionH relativeFrom="column">
+              <wp:posOffset>875665</wp:posOffset>
+            </wp:positionH>
+            <wp:positionV relativeFrom="paragraph">
+              <wp:posOffset>1842770</wp:posOffset>
+            </wp:positionV>
+            <wp:extent cx="3253740" cy="1082040"/>
+            <wp:effectExtent l="0" t="0" r="3810" b="3810"/>
+            <wp:wrapThrough wrapText="bothSides">
+              <wp:wrapPolygon edited="0">
+                <wp:start x="0" y="0"/>
+                <wp:lineTo x="0" y="21296"/>
+                <wp:lineTo x="21499" y="21296"/>
+                <wp:lineTo x="21499" y="0"/>
+                <wp:lineTo x="0" y="0"/>
+              </wp:wrapPolygon>
+            </wp:wrapThrough>
+            <wp:docPr id="4" name="Картина 4"/>
+            <wp:cNvGraphicFramePr>
+              <a:graphicFrameLocks xmlns:a="http://schemas.openxmlformats.org/drawingml/2006/main" noChangeAspect="1"/>
+            </wp:cNvGraphicFramePr>
+            <a:graphic xmlns:a="http://schemas.openxmlformats.org/drawingml/2006/main">
+              <a:graphicData uri="http://schemas.openxmlformats.org/drawingml/2006/picture">
+                <pic:pic xmlns:pic="http://schemas.openxmlformats.org/drawingml/2006/picture">
+                  <pic:nvPicPr>
+                    <pic:cNvPr id="0" name="square.PNG"/>
+                    <pic:cNvPicPr/>
+                  </pic:nvPicPr>
+                  <pic:blipFill>
+                    <a:blip r:embed="rId8">
+                      <a:extLst>
+                        <a:ext uri="{28A0092B-C50C-407E-A947-70E740481C1C}">
+                          <a14:useLocalDpi xmlns:a14="http://schemas.microsoft.com/office/drawing/2010/main" val="0"/>
+                        </a:ext>
+                      </a:extLst>
+                    </a:blip>
+                    <a:stretch>
+                      <a:fillRect/>
+                    </a:stretch>
+                  </pic:blipFill>
+                  <pic:spPr>
+                    <a:xfrm>
+                      <a:off x="0" y="0"/>
+                      <a:ext cx="3253740" cy="1082040"/>
+                    </a:xfrm>
+                    <a:prstGeom prst="rect">
+                      <a:avLst/>
+                    </a:prstGeom>
+                  </pic:spPr>
+                </pic:pic>
+              </a:graphicData>
+            </a:graphic>
+            <wp14:sizeRelH relativeFrom="page">
+              <wp14:pctWidth>0</wp14:pctWidth>
+            </wp14:sizeRelH>
+            <wp14:sizeRelV relativeFrom="page">
+              <wp14:pctHeight>0</wp14:pctHeight>
+            </wp14:sizeRelV>
+          </wp:anchor>
+        </w:drawing>
+      </w:r>
+      <w:bookmarkEnd w:id="0"/>
+      <w:r>
+        <w:rPr>
+          <w:noProof/>
+          <w:lang w:eastAsia="bg-BG"/>
+        </w:rPr>
+        <w:drawing>
+          <wp:anchor distT="0" distB="0" distL="114300" distR="114300" simplePos="0" relativeHeight="251660288" behindDoc="1" locked="0" layoutInCell="1" allowOverlap="1" wp14:anchorId="46457C52" wp14:editId="72BF30AD">
+            <wp:simplePos x="0" y="0"/>
+            <wp:positionH relativeFrom="column">
+              <wp:posOffset>578485</wp:posOffset>
+            </wp:positionH>
+            <wp:positionV relativeFrom="paragraph">
+              <wp:posOffset>3397250</wp:posOffset>
+            </wp:positionV>
+            <wp:extent cx="3962400" cy="1135380"/>
+            <wp:effectExtent l="0" t="0" r="0" b="7620"/>
+            <wp:wrapThrough wrapText="bothSides">
+              <wp:wrapPolygon edited="0">
+                <wp:start x="0" y="0"/>
+                <wp:lineTo x="0" y="21383"/>
+                <wp:lineTo x="21496" y="21383"/>
+                <wp:lineTo x="21496" y="0"/>
+                <wp:lineTo x="0" y="0"/>
+              </wp:wrapPolygon>
+            </wp:wrapThrough>
+            <wp:docPr id="5" name="Картина 5"/>
+            <wp:cNvGraphicFramePr>
+              <a:graphicFrameLocks xmlns:a="http://schemas.openxmlformats.org/drawingml/2006/main" noChangeAspect="1"/>
+            </wp:cNvGraphicFramePr>
+            <a:graphic xmlns:a="http://schemas.openxmlformats.org/drawingml/2006/main">
+              <a:graphicData uri="http://schemas.openxmlformats.org/drawingml/2006/picture">
+                <pic:pic xmlns:pic="http://schemas.openxmlformats.org/drawingml/2006/picture">
+                  <pic:nvPicPr>
+                    <pic:cNvPr id="0" name="radians.PNG"/>
+                    <pic:cNvPicPr/>
+                  </pic:nvPicPr>
+                  <pic:blipFill>
+                    <a:blip r:embed="rId9">
+                      <a:extLst>
+                        <a:ext uri="{28A0092B-C50C-407E-A947-70E740481C1C}">
+                          <a14:useLocalDpi xmlns:a14="http://schemas.microsoft.com/office/drawing/2010/main" val="0"/>
+                        </a:ext>
+                      </a:extLst>
+                    </a:blip>
+                    <a:stretch>
+                      <a:fillRect/>
+                    </a:stretch>
+                  </pic:blipFill>
+                  <pic:spPr>
+                    <a:xfrm>
+                      <a:off x="0" y="0"/>
+                      <a:ext cx="3962400" cy="1135380"/>
                     </a:xfrm>
                     <a:prstGeom prst="rect">
                       <a:avLst/>
@@ -629,6 +841,16 @@
       <w:szCs w:val="16"/>
     </w:rPr>
   </w:style>
+  <w:style w:type="character" w:styleId="a6">
+    <w:name w:val="Placeholder Text"/>
+    <w:basedOn w:val="a0"/>
+    <w:uiPriority w:val="99"/>
+    <w:semiHidden/>
+    <w:rsid w:val="0045443F"/>
+    <w:rPr>
+      <w:color w:val="808080"/>
+    </w:rPr>
+  </w:style>
 </w:styles>
 </file>
 
@@ -862,6 +1084,16 @@
       <w:rFonts w:ascii="Tahoma" w:hAnsi="Tahoma" w:cs="Tahoma"/>
       <w:sz w:val="16"/>
       <w:szCs w:val="16"/>
+    </w:rPr>
+  </w:style>
+  <w:style w:type="character" w:styleId="a6">
+    <w:name w:val="Placeholder Text"/>
+    <w:basedOn w:val="a0"/>
+    <w:uiPriority w:val="99"/>
+    <w:semiHidden/>
+    <w:rsid w:val="0045443F"/>
+    <w:rPr>
+      <w:color w:val="808080"/>
     </w:rPr>
   </w:style>
 </w:styles>
@@ -1150,4 +1382,16 @@
   <a:objectDefaults/>
   <a:extraClrSchemeLst/>
 </a:theme>
+</file>
+
+<file path=customXml/item1.xml><?xml version="1.0" encoding="utf-8"?>
+<b:Sources xmlns:b="http://schemas.openxmlformats.org/officeDocument/2006/bibliography" xmlns="http://schemas.openxmlformats.org/officeDocument/2006/bibliography" SelectedStyle="\APA.XSL" StyleName="APA"/>
+</file>
+
+<file path=customXml/itemProps1.xml><?xml version="1.0" encoding="utf-8"?>
+<ds:datastoreItem xmlns:ds="http://schemas.openxmlformats.org/officeDocument/2006/customXml" ds:itemID="{02C5A8C4-E276-48B6-832B-2590FCF21EA6}">
+  <ds:schemaRefs>
+    <ds:schemaRef ds:uri="http://schemas.openxmlformats.org/officeDocument/2006/bibliography"/>
+  </ds:schemaRefs>
+</ds:datastoreItem>
 </file>
</xml_diff>